<commit_message>
ändrat till nytt svenskt namn
</commit_message>
<xml_diff>
--- a/ServiceInteractions/riv/ehr/accesscontrol/trunk/docs/AB_ehr_accesscontrol.docx
+++ b/ServiceInteractions/riv/ehr/accesscontrol/trunk/docs/AB_ehr_accesscontrol.docx
@@ -75,19 +75,33 @@
               <w:rPr>
                 <w:color w:val="008000"/>
               </w:rPr>
-              <w:t xml:space="preserve">Tjänstedomänen stödtjänster för </w:t>
+              <w:t>infrastruktur:</w:t>
             </w:r>
             <w:r>
               <w:rPr>
                 <w:color w:val="008000"/>
               </w:rPr>
-              <w:t>åtkomstkontroll</w:t>
+              <w:t xml:space="preserve"> </w:t>
             </w:r>
             <w:r>
               <w:rPr>
                 <w:color w:val="008000"/>
               </w:rPr>
-              <w:t xml:space="preserve"> (”</w:t>
+              <w:t>säkerhetstjänster:</w:t>
+            </w:r>
+            <w:r>
+              <w:rPr>
+                <w:color w:val="008000"/>
+              </w:rPr>
+              <w:t xml:space="preserve"> </w:t>
+            </w:r>
+            <w:bookmarkStart w:id="0" w:name="_GoBack"/>
+            <w:bookmarkEnd w:id="0"/>
+            <w:r>
+              <w:rPr>
+                <w:color w:val="008000"/>
+              </w:rPr>
+              <w:t>patientrelation (</w:t>
             </w:r>
             <w:proofErr w:type="spellStart"/>
             <w:r>
@@ -97,12 +111,6 @@
               <w:t>TGP</w:t>
             </w:r>
             <w:proofErr w:type="spellEnd"/>
-            <w:r>
-              <w:rPr>
-                <w:color w:val="008000"/>
-              </w:rPr>
-              <w:t>”</w:t>
-            </w:r>
             <w:r>
               <w:rPr>
                 <w:color w:val="008000"/>
@@ -382,8 +390,8 @@
         </w:rPr>
         <w:br w:type="page"/>
       </w:r>
-      <w:bookmarkStart w:id="0" w:name="_Toc321289647"/>
-      <w:bookmarkStart w:id="1" w:name="_Toc321289821"/>
+      <w:bookmarkStart w:id="1" w:name="_Toc321289647"/>
+      <w:bookmarkStart w:id="2" w:name="_Toc321289821"/>
     </w:p>
     <w:sdt>
       <w:sdtPr>
@@ -452,8 +460,6 @@
             </w:rPr>
             <w:fldChar w:fldCharType="separate"/>
           </w:r>
-          <w:bookmarkStart w:id="2" w:name="_GoBack"/>
-          <w:bookmarkEnd w:id="2"/>
           <w:r>
             <w:rPr>
               <w:noProof/>
@@ -1944,8 +1950,8 @@
       </w:pPr>
       <w:bookmarkStart w:id="4" w:name="_Toc230936749"/>
       <w:bookmarkStart w:id="5" w:name="_Toc263451255"/>
-      <w:bookmarkEnd w:id="0"/>
       <w:bookmarkEnd w:id="1"/>
+      <w:bookmarkEnd w:id="2"/>
       <w:bookmarkEnd w:id="3"/>
       <w:r>
         <w:lastRenderedPageBreak/>
@@ -2446,8 +2452,8 @@
         <w:pStyle w:val="Rubrik2Nr"/>
       </w:pPr>
       <w:bookmarkStart w:id="16" w:name="_Toc230936753"/>
-      <w:bookmarkStart w:id="17" w:name="_Toc185913456"/>
-      <w:bookmarkStart w:id="18" w:name="_Toc263451259"/>
+      <w:bookmarkStart w:id="17" w:name="_Toc263451259"/>
+      <w:bookmarkStart w:id="18" w:name="_Toc185913456"/>
       <w:r>
         <w:t>AB</w:t>
       </w:r>
@@ -2461,14 +2467,14 @@
         <w:t>Rubrik på område för beslut</w:t>
       </w:r>
       <w:bookmarkEnd w:id="16"/>
-      <w:bookmarkEnd w:id="18"/>
+      <w:bookmarkEnd w:id="17"/>
       <w:r>
         <w:rPr>
           <w:highlight w:val="yellow"/>
         </w:rPr>
         <w:t xml:space="preserve"> </w:t>
       </w:r>
-      <w:bookmarkEnd w:id="17"/>
+      <w:bookmarkEnd w:id="18"/>
     </w:p>
     <w:tbl>
       <w:tblPr>
@@ -3640,7 +3646,7 @@
               <w:rStyle w:val="Sidnummer"/>
               <w:noProof/>
             </w:rPr>
-            <w:t>1</w:t>
+            <w:t>6</w:t>
           </w:r>
           <w:r>
             <w:rPr>
@@ -3783,14 +3789,27 @@
           <w:pPr>
             <w:pStyle w:val="Sidfot"/>
           </w:pPr>
-          <w:fldSimple w:instr=" FILENAME   \* MERGEFORMAT ">
-            <w:r>
-              <w:rPr>
-                <w:noProof/>
-              </w:rPr>
-              <w:t>AB_ ehr_accesscontrol_1.0.1.docx</w:t>
-            </w:r>
-          </w:fldSimple>
+          <w:r>
+            <w:fldChar w:fldCharType="begin"/>
+          </w:r>
+          <w:r>
+            <w:instrText xml:space="preserve"> FILENAME   \* MERGEFORMAT </w:instrText>
+          </w:r>
+          <w:r>
+            <w:fldChar w:fldCharType="separate"/>
+          </w:r>
+          <w:r>
+            <w:rPr>
+              <w:noProof/>
+            </w:rPr>
+            <w:t>AB_ ehr_accesscontrol_1.0.1.docx</w:t>
+          </w:r>
+          <w:r>
+            <w:rPr>
+              <w:noProof/>
+            </w:rPr>
+            <w:fldChar w:fldCharType="end"/>
+          </w:r>
           <w:r>
             <w:rPr>
               <w:noProof/>
@@ -3971,7 +3990,7 @@
               <w:lang w:eastAsia="sv-SE"/>
             </w:rPr>
             <w:drawing>
-              <wp:inline distT="0" distB="0" distL="0" distR="0" wp14:anchorId="1D73EDCA" wp14:editId="03760F64">
+              <wp:inline distT="0" distB="0" distL="0" distR="0" wp14:anchorId="6C61C25A" wp14:editId="7D69D58D">
                 <wp:extent cx="1087200" cy="867600"/>
                 <wp:effectExtent l="0" t="0" r="0" b="8890"/>
                 <wp:docPr id="23" name="Bild 23"/>
@@ -4137,7 +4156,7 @@
               <w:lang w:eastAsia="sv-SE"/>
             </w:rPr>
             <w:drawing>
-              <wp:inline distT="0" distB="0" distL="0" distR="0" wp14:anchorId="63391ADC" wp14:editId="20C85838">
+              <wp:inline distT="0" distB="0" distL="0" distR="0" wp14:anchorId="603280ED" wp14:editId="0C88E3EF">
                 <wp:extent cx="1091565" cy="865505"/>
                 <wp:effectExtent l="0" t="0" r="0" b="0"/>
                 <wp:docPr id="1" name="Bildobjekt 1"/>
@@ -4222,21 +4241,21 @@
         <v:path o:extrusionok="f" gradientshapeok="t" o:connecttype="rect"/>
         <o:lock v:ext="edit" aspectratio="t"/>
       </v:shapetype>
-      <v:shape id="_x0000_i1038" type="#_x0000_t75" style="width:5.2pt;height:14.6pt" o:bullet="t">
+      <v:shape id="_x0000_i1044" type="#_x0000_t75" style="width:5.2pt;height:14.6pt" o:bullet="t">
         <v:imagedata r:id="rId1" o:title="Pil-v2-Word"/>
       </v:shape>
     </w:pict>
   </w:numPicBullet>
   <w:numPicBullet w:numPicBulletId="1">
     <w:pict>
-      <v:shape id="_x0000_i1039" type="#_x0000_t75" style="width:5.2pt;height:11.75pt" o:bullet="t">
+      <v:shape id="_x0000_i1045" type="#_x0000_t75" style="width:5.2pt;height:11.75pt" o:bullet="t">
         <v:imagedata r:id="rId2" o:title="Pil-v2-Word"/>
       </v:shape>
     </w:pict>
   </w:numPicBullet>
   <w:numPicBullet w:numPicBulletId="2">
     <w:pict>
-      <v:shape id="_x0000_i1040" type="#_x0000_t75" style="width:5.2pt;height:10.35pt" o:bullet="t">
+      <v:shape id="_x0000_i1046" type="#_x0000_t75" style="width:5.2pt;height:10.35pt" o:bullet="t">
         <v:imagedata r:id="rId3" o:title="Pil-v2-Word"/>
       </v:shape>
     </w:pict>
@@ -9620,7 +9639,7 @@
 </file>
 
 <file path=customXml/itemProps1.xml><?xml version="1.0" encoding="utf-8"?>
-<ds:datastoreItem xmlns:ds="http://schemas.openxmlformats.org/officeDocument/2006/customXml" ds:itemID="{6B4AD041-7690-6D48-9D6F-83D323A4E5EC}">
+<ds:datastoreItem xmlns:ds="http://schemas.openxmlformats.org/officeDocument/2006/customXml" ds:itemID="{DA14CA23-179B-C644-8AF8-CADDB4F4FC0E}">
   <ds:schemaRefs>
     <ds:schemaRef ds:uri="http://schemas.openxmlformats.org/officeDocument/2006/bibliography"/>
   </ds:schemaRefs>

</xml_diff>